<commit_message>
Week 5 practive updates
</commit_message>
<xml_diff>
--- a/week04/notes_week04.docx
+++ b/week04/notes_week04.docx
@@ -44,13 +44,7 @@
     </w:p>
     <w:p>
       <w:r>
-        <w:t>The &lt;form</w:t>
-      </w:r>
-      <w:r>
-        <w:t>&gt;</w:t>
-      </w:r>
-      <w:r>
-        <w:t xml:space="preserve"> element contains controls such as input </w:t>
+        <w:t xml:space="preserve">The &lt;form&gt; element contains controls such as input </w:t>
       </w:r>
       <w:proofErr w:type="gramStart"/>
       <w:r>
@@ -58,10 +52,7 @@
       </w:r>
       <w:proofErr w:type="gramEnd"/>
       <w:r>
-        <w:t>, drop down menus etc.  JS is now more frequently used from processing information before it is sent to the server</w:t>
-      </w:r>
-      <w:r>
-        <w:t>. Values are pre-entered, entered by the user, or populated by JS.</w:t>
+        <w:t>, drop down menus etc.  JS is now more frequently used from processing information before it is sent to the server. Values are pre-entered, entered by the user, or populated by JS.</w:t>
       </w:r>
     </w:p>
     <w:p/>
@@ -79,9 +70,6 @@
         <w:t xml:space="preserve">&gt;. </w:t>
       </w:r>
       <w:r>
-        <w:rPr>
-          <w:highlight w:val="yellow"/>
-        </w:rPr>
         <w:t>What does the ‘/’ do?</w:t>
       </w:r>
     </w:p>
@@ -496,15 +484,13 @@
           <w:color w:val="222222"/>
         </w:rPr>
       </w:pPr>
-      <w:proofErr w:type="spellStart"/>
-      <w:r>
-        <w:rPr>
-          <w:rFonts w:asciiTheme="minorHAnsi" w:hAnsiTheme="minorHAnsi" w:cstheme="minorHAnsi"/>
-          <w:color w:val="222222"/>
-        </w:rPr>
-        <w:t>Propetie</w:t>
-      </w:r>
-      <w:proofErr w:type="spellEnd"/>
+      <w:r>
+        <w:rPr>
+          <w:rFonts w:asciiTheme="minorHAnsi" w:hAnsiTheme="minorHAnsi" w:cstheme="minorHAnsi"/>
+          <w:color w:val="222222"/>
+        </w:rPr>
+        <w:t>Properties</w:t>
+      </w:r>
       <w:r>
         <w:rPr>
           <w:rFonts w:asciiTheme="minorHAnsi" w:hAnsiTheme="minorHAnsi" w:cstheme="minorHAnsi"/>
@@ -849,7 +835,6 @@
         <w:rPr>
           <w:rFonts w:asciiTheme="minorHAnsi" w:hAnsiTheme="minorHAnsi" w:cstheme="minorHAnsi"/>
           <w:color w:val="222222"/>
-          <w:highlight w:val="yellow"/>
         </w:rPr>
         <w:t>false</w:t>
       </w:r>
@@ -2095,14 +2080,7 @@
           <w:color w:val="222222"/>
         </w:rPr>
         <w:tab/>
-        <w:t xml:space="preserve">&lt;option </w:t>
-      </w:r>
-      <w:r>
-        <w:rPr>
-          <w:rFonts w:asciiTheme="minorHAnsi" w:hAnsiTheme="minorHAnsi" w:cstheme="minorHAnsi"/>
-          <w:color w:val="222222"/>
-        </w:rPr>
-        <w:t>value = “</w:t>
+        <w:t>&lt;option value = “</w:t>
       </w:r>
       <w:proofErr w:type="spellStart"/>
       <w:r>
@@ -2118,14 +2096,7 @@
           <w:rFonts w:asciiTheme="minorHAnsi" w:hAnsiTheme="minorHAnsi" w:cstheme="minorHAnsi"/>
           <w:color w:val="222222"/>
         </w:rPr>
-        <w:t>”</w:t>
-      </w:r>
-      <w:r>
-        <w:rPr>
-          <w:rFonts w:asciiTheme="minorHAnsi" w:hAnsiTheme="minorHAnsi" w:cstheme="minorHAnsi"/>
-          <w:color w:val="222222"/>
-        </w:rPr>
-        <w:t>&gt;&lt;/option&gt;</w:t>
+        <w:t>”&gt;&lt;/option&gt;</w:t>
       </w:r>
     </w:p>
     <w:p>
@@ -2144,14 +2115,7 @@
           <w:color w:val="222222"/>
         </w:rPr>
         <w:tab/>
-        <w:t xml:space="preserve">&lt;option </w:t>
-      </w:r>
-      <w:r>
-        <w:rPr>
-          <w:rFonts w:asciiTheme="minorHAnsi" w:hAnsiTheme="minorHAnsi" w:cstheme="minorHAnsi"/>
-          <w:color w:val="222222"/>
-        </w:rPr>
-        <w:t>value = “</w:t>
+        <w:t>&lt;option value = “</w:t>
       </w:r>
       <w:proofErr w:type="spellStart"/>
       <w:r>
@@ -2167,14 +2131,7 @@
           <w:rFonts w:asciiTheme="minorHAnsi" w:hAnsiTheme="minorHAnsi" w:cstheme="minorHAnsi"/>
           <w:color w:val="222222"/>
         </w:rPr>
-        <w:t>”</w:t>
-      </w:r>
-      <w:r>
-        <w:rPr>
-          <w:rFonts w:asciiTheme="minorHAnsi" w:hAnsiTheme="minorHAnsi" w:cstheme="minorHAnsi"/>
-          <w:color w:val="222222"/>
-        </w:rPr>
-        <w:t>&gt;&lt;/option&gt;</w:t>
+        <w:t>”&gt;&lt;/option&gt;</w:t>
       </w:r>
     </w:p>
     <w:p>
@@ -2961,7 +2918,6 @@
         <w:rPr>
           <w:rFonts w:eastAsia="Times New Roman" w:cstheme="minorHAnsi"/>
           <w:color w:val="000000" w:themeColor="text1"/>
-          <w:highlight w:val="yellow"/>
         </w:rPr>
         <w:t>Class-based language vs prototype-based language?</w:t>
       </w:r>
@@ -2978,7 +2934,6 @@
         <w:rPr>
           <w:rFonts w:eastAsia="Times New Roman" w:cstheme="minorHAnsi"/>
           <w:color w:val="000000" w:themeColor="text1"/>
-          <w:highlight w:val="yellow"/>
         </w:rPr>
         <w:t>Definition of literals?</w:t>
       </w:r>
@@ -4801,6 +4756,8 @@
       <w:r>
         <w:rPr>
           <w:rFonts w:eastAsia="Times New Roman" w:cstheme="minorHAnsi"/>
+          <w:i/>
+          <w:iCs/>
           <w:color w:val="000000" w:themeColor="text1"/>
         </w:rPr>
         <w:t>extend</w:t>

</xml_diff>